<commit_message>
New doc added in C2 folder
</commit_message>
<xml_diff>
--- a/reports/Student #2/D03/03 - Requirements - Student #2.docx
+++ b/reports/Student #2/D03/03 - Requirements - Student #2.docx
@@ -229,7 +229,13 @@
                   <w:rPr>
                     <w:rFonts w:asciiTheme="majorHAnsi" w:hAnsiTheme="majorHAnsi" w:cstheme="majorHAnsi"/>
                   </w:rPr>
-                  <w:t xml:space="preserve"> https://github.com/ManunGar/Acme-ANS-D01</w:t>
+                  <w:t xml:space="preserve"> https://github.com/ManunGar/Acme-ANS-</w:t>
+                </w:r>
+                <w:r>
+                  <w:rPr>
+                    <w:rFonts w:asciiTheme="majorHAnsi" w:hAnsiTheme="majorHAnsi" w:cstheme="majorHAnsi"/>
+                  </w:rPr>
+                  <w:t>C2</w:t>
                 </w:r>
               </w:sdtContent>
             </w:sdt>
@@ -9694,6 +9700,7 @@
     <w:rsid w:val="007A55FF"/>
     <w:rsid w:val="007C004C"/>
     <w:rsid w:val="007E6C7A"/>
+    <w:rsid w:val="00807C89"/>
     <w:rsid w:val="0083503D"/>
     <w:rsid w:val="008B1087"/>
     <w:rsid w:val="0093034B"/>
@@ -9716,6 +9723,7 @@
     <w:rsid w:val="00DC72FB"/>
     <w:rsid w:val="00DD5A39"/>
     <w:rsid w:val="00DD70FC"/>
+    <w:rsid w:val="00DE640E"/>
     <w:rsid w:val="00E25325"/>
     <w:rsid w:val="00E73F01"/>
     <w:rsid w:val="00EA1B9C"/>

</xml_diff>